<commit_message>
Updated exercises for conditional statements
</commit_message>
<xml_diff>
--- a/Courses/Software-Sciences/Module-1-OOP/03.1-Conditional-Statements-Basics/03.1-Conditional-Statements-Basics-Exercises.docx
+++ b/Courses/Software-Sciences/Module-1-OOP/03.1-Conditional-Statements-Basics/03.1-Conditional-Statements-Basics-Exercises.docx
@@ -656,20 +656,7 @@
         <w:rPr>
           <w:rStyle w:val="CodeChar"/>
         </w:rPr>
-        <w:t>Conditional</w:t>
-      </w:r>
-      <w:r>
-        <w:rPr>
-          <w:rStyle w:val="CodeChar"/>
-          <w:lang w:val="bg-BG"/>
-        </w:rPr>
-        <w:t>-</w:t>
-      </w:r>
-      <w:r>
-        <w:rPr>
-          <w:rStyle w:val="CodeChar"/>
-        </w:rPr>
-        <w:t>Statements</w:t>
+        <w:t>03.1-Conditional-Statements</w:t>
       </w:r>
       <w:r>
         <w:rPr>
@@ -692,14 +679,13 @@
       </w:r>
       <w:r>
         <w:rPr>
-          <w:noProof/>
-          <w:lang w:eastAsia="bg-BG"/>
+          <w:lang w:val="bg-BG"/>
         </w:rPr>
         <w:drawing>
-          <wp:inline distT="0" distB="0" distL="0" distR="0" wp14:anchorId="0B8E04A6" wp14:editId="62550262">
-            <wp:extent cx="5581650" cy="3060145"/>
-            <wp:effectExtent l="19050" t="19050" r="19050" b="26035"/>
-            <wp:docPr id="26" name="Картина 26" descr="Graphical user interface, text, application, email&#10;&#10;Description automatically generated"/>
+          <wp:inline distT="0" distB="0" distL="0" distR="0" wp14:anchorId="7142EA31" wp14:editId="3FAF72A4">
+            <wp:extent cx="3839864" cy="2417275"/>
+            <wp:effectExtent l="12700" t="12700" r="8255" b="8890"/>
+            <wp:docPr id="671883896" name="Picture 1" descr="A screenshot of a computer screen&#10;&#10;Description automatically generated with low confidence"/>
             <wp:cNvGraphicFramePr>
               <a:graphicFrameLocks xmlns:a="http://schemas.openxmlformats.org/drawingml/2006/main" noChangeAspect="1"/>
             </wp:cNvGraphicFramePr>
@@ -707,7 +693,7 @@
               <a:graphicData uri="http://schemas.openxmlformats.org/drawingml/2006/picture">
                 <pic:pic xmlns:pic="http://schemas.openxmlformats.org/drawingml/2006/picture">
                   <pic:nvPicPr>
-                    <pic:cNvPr id="26" name="Картина 26" descr="Graphical user interface, text, application, email&#10;&#10;Description automatically generated"/>
+                    <pic:cNvPr id="671883896" name="Picture 1" descr="A screenshot of a computer screen&#10;&#10;Description automatically generated with low confidence"/>
                     <pic:cNvPicPr/>
                   </pic:nvPicPr>
                   <pic:blipFill>
@@ -719,7 +705,7 @@
                   <pic:spPr>
                     <a:xfrm>
                       <a:off x="0" y="0"/>
-                      <a:ext cx="5617948" cy="3080046"/>
+                      <a:ext cx="3843939" cy="2419840"/>
                     </a:xfrm>
                     <a:prstGeom prst="rect">
                       <a:avLst/>
@@ -727,7 +713,7 @@
                     <a:ln>
                       <a:solidFill>
                         <a:schemeClr val="bg1">
-                          <a:lumMod val="85000"/>
+                          <a:lumMod val="75000"/>
                         </a:schemeClr>
                       </a:solidFill>
                     </a:ln>
@@ -839,7 +825,6 @@
           <w:noProof/>
           <w:lang w:val="bg-BG"/>
         </w:rPr>
-        <w:lastRenderedPageBreak/>
         <w:drawing>
           <wp:inline distT="0" distB="0" distL="0" distR="0" wp14:anchorId="0C04E149" wp14:editId="63A8A7D6">
             <wp:extent cx="6626225" cy="2650490"/>
@@ -953,6 +938,7 @@
         <w:rPr>
           <w:lang w:val="bg-BG"/>
         </w:rPr>
+        <w:lastRenderedPageBreak/>
         <w:t>Отлична оценка</w:t>
       </w:r>
     </w:p>
@@ -1864,6 +1850,16 @@
       </w:r>
       <w:r>
         <w:rPr>
+          <w:rFonts w:ascii="Consolas" w:hAnsi="Consolas" w:cs="Consolas"/>
+          <w:b/>
+          <w:bCs/>
+          <w:noProof/>
+          <w:lang w:val="bg-BG"/>
+        </w:rPr>
+        <w:t>01.</w:t>
+      </w:r>
+      <w:r>
+        <w:rPr>
           <w:rStyle w:val="CodeChar"/>
         </w:rPr>
         <w:t>ExcellentResult</w:t>
@@ -1929,6 +1925,14 @@
           <w:lang w:val="bg-BG"/>
         </w:rPr>
         <w:t>"</w:t>
+      </w:r>
+      <w:r>
+        <w:rPr>
+          <w:rFonts w:ascii="Consolas" w:hAnsi="Consolas" w:cs="Consolas"/>
+          <w:b/>
+          <w:bCs/>
+        </w:rPr>
+        <w:t>03.1-</w:t>
       </w:r>
       <w:r>
         <w:rPr>
@@ -2076,19 +2080,18 @@
           <w:noProof/>
           <w:lang w:val="bg-BG"/>
         </w:rPr>
-        <w:lastRenderedPageBreak/>
         <w:t xml:space="preserve"> </w:t>
       </w:r>
       <w:r>
         <w:rPr>
           <w:noProof/>
-          <w:lang w:eastAsia="bg-BG"/>
+          <w:lang w:val="bg-BG"/>
         </w:rPr>
         <w:drawing>
-          <wp:inline distT="0" distB="0" distL="0" distR="0" wp14:anchorId="0C4C13FC" wp14:editId="1357E3FE">
-            <wp:extent cx="6345527" cy="3646170"/>
-            <wp:effectExtent l="19050" t="19050" r="17780" b="11430"/>
-            <wp:docPr id="55" name="Picture 55" descr="A screenshot of a social media post&#10;&#10;Description automatically generated"/>
+          <wp:inline distT="0" distB="0" distL="0" distR="0" wp14:anchorId="7E5B4594" wp14:editId="252272B7">
+            <wp:extent cx="5319791" cy="3701314"/>
+            <wp:effectExtent l="12700" t="12700" r="14605" b="7620"/>
+            <wp:docPr id="1763345561" name="Picture 1" descr="A screenshot of a computer&#10;&#10;Description automatically generated"/>
             <wp:cNvGraphicFramePr>
               <a:graphicFrameLocks xmlns:a="http://schemas.openxmlformats.org/drawingml/2006/main" noChangeAspect="1"/>
             </wp:cNvGraphicFramePr>
@@ -2096,7 +2099,7 @@
               <a:graphicData uri="http://schemas.openxmlformats.org/drawingml/2006/picture">
                 <pic:pic xmlns:pic="http://schemas.openxmlformats.org/drawingml/2006/picture">
                   <pic:nvPicPr>
-                    <pic:cNvPr id="1" name=""/>
+                    <pic:cNvPr id="1763345561" name="Picture 1" descr="A screenshot of a computer&#10;&#10;Description automatically generated"/>
                     <pic:cNvPicPr/>
                   </pic:nvPicPr>
                   <pic:blipFill>
@@ -2108,7 +2111,7 @@
                   <pic:spPr>
                     <a:xfrm>
                       <a:off x="0" y="0"/>
-                      <a:ext cx="6345527" cy="3646170"/>
+                      <a:ext cx="5364350" cy="3732316"/>
                     </a:xfrm>
                     <a:prstGeom prst="rect">
                       <a:avLst/>
@@ -2116,7 +2119,7 @@
                     <a:ln>
                       <a:solidFill>
                         <a:schemeClr val="bg1">
-                          <a:lumMod val="85000"/>
+                          <a:lumMod val="75000"/>
                         </a:schemeClr>
                       </a:solidFill>
                     </a:ln>
@@ -2136,15 +2139,11 @@
         </w:rPr>
       </w:pPr>
       <w:r>
-        <w:rPr>
-          <w:noProof/>
-          <w:lang w:eastAsia="bg-BG"/>
-        </w:rPr>
         <w:drawing>
-          <wp:inline distT="0" distB="0" distL="0" distR="0" wp14:anchorId="7B3EA1C9" wp14:editId="2CD18FDC">
-            <wp:extent cx="6336030" cy="3777936"/>
-            <wp:effectExtent l="19050" t="19050" r="26670" b="13335"/>
-            <wp:docPr id="27" name="Картина 27" descr="Graphical user interface, text, application&#10;&#10;Description automatically generated"/>
+          <wp:inline distT="0" distB="0" distL="0" distR="0" wp14:anchorId="7C0EFADF" wp14:editId="13CA0E3D">
+            <wp:extent cx="4946400" cy="2361600"/>
+            <wp:effectExtent l="12700" t="12700" r="6985" b="13335"/>
+            <wp:docPr id="1484555988" name="Picture 1" descr="A screenshot of a computer&#10;&#10;Description automatically generated with medium confidence"/>
             <wp:cNvGraphicFramePr>
               <a:graphicFrameLocks xmlns:a="http://schemas.openxmlformats.org/drawingml/2006/main" noChangeAspect="1"/>
             </wp:cNvGraphicFramePr>
@@ -2152,7 +2151,7 @@
               <a:graphicData uri="http://schemas.openxmlformats.org/drawingml/2006/picture">
                 <pic:pic xmlns:pic="http://schemas.openxmlformats.org/drawingml/2006/picture">
                   <pic:nvPicPr>
-                    <pic:cNvPr id="27" name="Картина 27" descr="Graphical user interface, text, application&#10;&#10;Description automatically generated"/>
+                    <pic:cNvPr id="1484555988" name="Picture 1" descr="A screenshot of a computer&#10;&#10;Description automatically generated with medium confidence"/>
                     <pic:cNvPicPr/>
                   </pic:nvPicPr>
                   <pic:blipFill>
@@ -2164,7 +2163,7 @@
                   <pic:spPr>
                     <a:xfrm>
                       <a:off x="0" y="0"/>
-                      <a:ext cx="6385979" cy="3807719"/>
+                      <a:ext cx="4946400" cy="2361600"/>
                     </a:xfrm>
                     <a:prstGeom prst="rect">
                       <a:avLst/>
@@ -2172,7 +2171,7 @@
                     <a:ln>
                       <a:solidFill>
                         <a:schemeClr val="bg1">
-                          <a:lumMod val="85000"/>
+                          <a:lumMod val="75000"/>
                         </a:schemeClr>
                       </a:solidFill>
                     </a:ln>
@@ -2203,14 +2202,13 @@
       </w:r>
       <w:r>
         <w:rPr>
-          <w:noProof/>
-          <w:lang w:eastAsia="bg-BG"/>
+          <w:lang w:val="bg-BG"/>
         </w:rPr>
         <w:drawing>
-          <wp:inline distT="0" distB="0" distL="0" distR="0" wp14:anchorId="7E88BDDD" wp14:editId="5EE8CA68">
-            <wp:extent cx="6290310" cy="3526431"/>
-            <wp:effectExtent l="19050" t="19050" r="15240" b="17145"/>
-            <wp:docPr id="28" name="Картина 28" descr="Graphical user interface, text, application, email&#10;&#10;Description automatically generated"/>
+          <wp:inline distT="0" distB="0" distL="0" distR="0" wp14:anchorId="5DE4D68D" wp14:editId="1A435085">
+            <wp:extent cx="4240595" cy="2341201"/>
+            <wp:effectExtent l="12700" t="12700" r="13970" b="8890"/>
+            <wp:docPr id="384230127" name="Picture 1" descr="A screenshot of a computer&#10;&#10;Description automatically generated with medium confidence"/>
             <wp:cNvGraphicFramePr>
               <a:graphicFrameLocks xmlns:a="http://schemas.openxmlformats.org/drawingml/2006/main" noChangeAspect="1"/>
             </wp:cNvGraphicFramePr>
@@ -2218,18 +2216,19 @@
               <a:graphicData uri="http://schemas.openxmlformats.org/drawingml/2006/picture">
                 <pic:pic xmlns:pic="http://schemas.openxmlformats.org/drawingml/2006/picture">
                   <pic:nvPicPr>
-                    <pic:cNvPr id="28" name="Картина 28" descr="Graphical user interface, text, application, email&#10;&#10;Description automatically generated"/>
+                    <pic:cNvPr id="384230127" name="Picture 1" descr="A screenshot of a computer&#10;&#10;Description automatically generated with medium confidence"/>
                     <pic:cNvPicPr/>
                   </pic:nvPicPr>
-                  <pic:blipFill rotWithShape="1">
+                  <pic:blipFill>
                     <a:blip r:embed="rId15"/>
-                    <a:srcRect t="814" b="1"/>
-                    <a:stretch/>
+                    <a:stretch>
+                      <a:fillRect/>
+                    </a:stretch>
                   </pic:blipFill>
-                  <pic:spPr bwMode="auto">
+                  <pic:spPr>
                     <a:xfrm>
                       <a:off x="0" y="0"/>
-                      <a:ext cx="6338914" cy="3553679"/>
+                      <a:ext cx="4249788" cy="2346276"/>
                     </a:xfrm>
                     <a:prstGeom prst="rect">
                       <a:avLst/>
@@ -2237,15 +2236,10 @@
                     <a:ln>
                       <a:solidFill>
                         <a:schemeClr val="bg1">
-                          <a:lumMod val="85000"/>
+                          <a:lumMod val="75000"/>
                         </a:schemeClr>
                       </a:solidFill>
                     </a:ln>
-                    <a:extLst>
-                      <a:ext uri="{53640926-AAD7-44D8-BBD7-CCE9431645EC}">
-                        <a14:shadowObscured xmlns:a14="http://schemas.microsoft.com/office/drawing/2010/main"/>
-                      </a:ext>
-                    </a:extLst>
                   </pic:spPr>
                 </pic:pic>
               </a:graphicData>
@@ -2270,7 +2264,25 @@
         <w:rPr>
           <w:lang w:val="bg-BG"/>
         </w:rPr>
-        <w:t xml:space="preserve">Вече имате създаден клас със </w:t>
+        <w:t>С</w:t>
+      </w:r>
+      <w:r>
+        <w:rPr>
+          <w:lang w:val="bg-BG"/>
+        </w:rPr>
+        <w:t>ъзда</w:t>
+      </w:r>
+      <w:r>
+        <w:rPr>
+          <w:lang w:val="bg-BG"/>
+        </w:rPr>
+        <w:t>йте</w:t>
+      </w:r>
+      <w:r>
+        <w:rPr>
+          <w:lang w:val="bg-BG"/>
+        </w:rPr>
+        <w:t xml:space="preserve"> клас със </w:t>
       </w:r>
       <w:r>
         <w:rPr>
@@ -2656,7 +2668,6 @@
           <w:noProof/>
           <w:lang w:eastAsia="bg-BG"/>
         </w:rPr>
-        <w:lastRenderedPageBreak/>
         <w:drawing>
           <wp:inline distT="0" distB="0" distL="0" distR="0" wp14:anchorId="16284FD2" wp14:editId="238ADF4B">
             <wp:extent cx="3897630" cy="1406617"/>
@@ -2717,6 +2728,7 @@
         <w:rPr>
           <w:lang w:val="bg-BG"/>
         </w:rPr>
+        <w:lastRenderedPageBreak/>
         <w:t xml:space="preserve">Стартирайте програмата с </w:t>
       </w:r>
       <w:r>
@@ -4046,7 +4058,6 @@
           <w:noProof/>
           <w:lang w:val="bg-BG"/>
         </w:rPr>
-        <w:lastRenderedPageBreak/>
         <w:t>Четно или нечетно</w:t>
       </w:r>
       <w:r>
@@ -4542,6 +4553,7 @@
                 <w:rFonts w:ascii="Consolas" w:hAnsi="Consolas"/>
                 <w:noProof/>
               </w:rPr>
+              <w:lastRenderedPageBreak/>
               <w:t>2</w:t>
             </w:r>
           </w:p>
@@ -5910,7 +5922,6 @@
         <w:rPr>
           <w:lang w:val="bg-BG"/>
         </w:rPr>
-        <w:lastRenderedPageBreak/>
         <w:t xml:space="preserve">Прочетете </w:t>
       </w:r>
       <w:r>
@@ -6105,6 +6116,7 @@
           <w:noProof/>
           <w:lang w:val="bg-BG"/>
         </w:rPr>
+        <w:lastRenderedPageBreak/>
         <w:drawing>
           <wp:inline distT="0" distB="0" distL="0" distR="0" wp14:anchorId="7A5D8124" wp14:editId="0D982191">
             <wp:extent cx="3884400" cy="975600"/>
@@ -7623,7 +7635,6 @@
         <w:rPr>
           <w:lang w:val="bg-BG"/>
         </w:rPr>
-        <w:lastRenderedPageBreak/>
         <w:t>Познай паролата</w:t>
       </w:r>
     </w:p>
@@ -7884,6 +7895,7 @@
         <w:rPr>
           <w:lang w:val="bg-BG"/>
         </w:rPr>
+        <w:lastRenderedPageBreak/>
         <w:t>Пример</w:t>
       </w:r>
       <w:r>
@@ -9579,7 +9591,6 @@
         <w:rPr>
           <w:lang w:val="bg-BG"/>
         </w:rPr>
-        <w:lastRenderedPageBreak/>
         <w:t>Пример</w:t>
       </w:r>
       <w:r>
@@ -10065,6 +10076,7 @@
         <w:rPr>
           <w:lang w:val="bg-BG"/>
         </w:rPr>
+        <w:lastRenderedPageBreak/>
         <w:t>Плод или зеленчук</w:t>
       </w:r>
     </w:p>
@@ -12132,7 +12144,6 @@
         </w:rPr>
       </w:pPr>
       <w:r>
-        <w:lastRenderedPageBreak/>
         <w:t xml:space="preserve">GUI </w:t>
       </w:r>
       <w:r>
@@ -12216,6 +12227,7 @@
         <w:rPr>
           <w:noProof/>
         </w:rPr>
+        <w:lastRenderedPageBreak/>
         <w:drawing>
           <wp:inline distT="0" distB="0" distL="0" distR="0" wp14:anchorId="505F62DA" wp14:editId="551E5E20">
             <wp:extent cx="3585172" cy="2025137"/>

</xml_diff>

<commit_message>
Minor fixes on conditional statements basics exercises
</commit_message>
<xml_diff>
--- a/Courses/Software-Sciences/Module-1-OOP/03.1-Conditional-Statements-Basics/03.1-Conditional-Statements-Basics-Exercises.docx
+++ b/Courses/Software-Sciences/Module-1-OOP/03.1-Conditional-Statements-Basics/03.1-Conditional-Statements-Basics-Exercises.docx
@@ -1,6 +1,6 @@
 
 <file path=word/document.xml><?xml version="1.0" encoding="utf-8"?>
-<w:document xmlns:wpc="http://schemas.microsoft.com/office/word/2010/wordprocessingCanvas" xmlns:cx="http://schemas.microsoft.com/office/drawing/2014/chartex" xmlns:cx1="http://schemas.microsoft.com/office/drawing/2015/9/8/chartex" xmlns:cx2="http://schemas.microsoft.com/office/drawing/2015/10/21/chartex" xmlns:cx3="http://schemas.microsoft.com/office/drawing/2016/5/9/chartex" xmlns:cx4="http://schemas.microsoft.com/office/drawing/2016/5/10/chartex" xmlns:cx5="http://schemas.microsoft.com/office/drawing/2016/5/11/chartex" xmlns:cx6="http://schemas.microsoft.com/office/drawing/2016/5/12/chartex" xmlns:cx7="http://schemas.microsoft.com/office/drawing/2016/5/13/chartex" xmlns:cx8="http://schemas.microsoft.com/office/drawing/2016/5/14/chartex" xmlns:mc="http://schemas.openxmlformats.org/markup-compatibility/2006" xmlns:aink="http://schemas.microsoft.com/office/drawing/2016/ink" xmlns:am3d="http://schemas.microsoft.com/office/drawing/2017/model3d" xmlns:o="urn:schemas-microsoft-com:office:office" xmlns:oel="http://schemas.microsoft.com/office/2019/extlst" xmlns:r="http://schemas.openxmlformats.org/officeDocument/2006/relationships" xmlns:m="http://schemas.openxmlformats.org/officeDocument/2006/math" xmlns:v="urn:schemas-microsoft-com:vml" xmlns:wp14="http://schemas.microsoft.com/office/word/2010/wordprocessingDrawing" xmlns:wp="http://schemas.openxmlformats.org/drawingml/2006/wordprocessingDrawing" xmlns:w10="urn:schemas-microsoft-com:office:word" xmlns:w="http://schemas.openxmlformats.org/wordprocessingml/2006/main" xmlns:w14="http://schemas.microsoft.com/office/word/2010/wordml" xmlns:w15="http://schemas.microsoft.com/office/word/2012/wordml" xmlns:w16cex="http://schemas.microsoft.com/office/word/2018/wordml/cex" xmlns:w16cid="http://schemas.microsoft.com/office/word/2016/wordml/cid" xmlns:w16="http://schemas.microsoft.com/office/word/2018/wordml" xmlns:w16du="http://schemas.microsoft.com/office/word/2023/wordml/word16du" xmlns:w16sdtdh="http://schemas.microsoft.com/office/word/2020/wordml/sdtdatahash" xmlns:w16se="http://schemas.microsoft.com/office/word/2015/wordml/symex" xmlns:wpg="http://schemas.microsoft.com/office/word/2010/wordprocessingGroup" xmlns:wpi="http://schemas.microsoft.com/office/word/2010/wordprocessingInk" xmlns:wne="http://schemas.microsoft.com/office/word/2006/wordml" xmlns:wps="http://schemas.microsoft.com/office/word/2010/wordprocessingShape" mc:Ignorable="w14 w15 w16se w16cid w16 w16cex w16sdtdh wp14">
+<w:document xmlns:wpc="http://schemas.microsoft.com/office/word/2010/wordprocessingCanvas" xmlns:cx="http://schemas.microsoft.com/office/drawing/2014/chartex" xmlns:cx1="http://schemas.microsoft.com/office/drawing/2015/9/8/chartex" xmlns:cx2="http://schemas.microsoft.com/office/drawing/2015/10/21/chartex" xmlns:cx3="http://schemas.microsoft.com/office/drawing/2016/5/9/chartex" xmlns:cx4="http://schemas.microsoft.com/office/drawing/2016/5/10/chartex" xmlns:cx5="http://schemas.microsoft.com/office/drawing/2016/5/11/chartex" xmlns:cx6="http://schemas.microsoft.com/office/drawing/2016/5/12/chartex" xmlns:cx7="http://schemas.microsoft.com/office/drawing/2016/5/13/chartex" xmlns:cx8="http://schemas.microsoft.com/office/drawing/2016/5/14/chartex" xmlns:mc="http://schemas.openxmlformats.org/markup-compatibility/2006" xmlns:aink="http://schemas.microsoft.com/office/drawing/2016/ink" xmlns:am3d="http://schemas.microsoft.com/office/drawing/2017/model3d" xmlns:o="urn:schemas-microsoft-com:office:office" xmlns:oel="http://schemas.microsoft.com/office/2019/extlst" xmlns:r="http://schemas.openxmlformats.org/officeDocument/2006/relationships" xmlns:m="http://schemas.openxmlformats.org/officeDocument/2006/math" xmlns:v="urn:schemas-microsoft-com:vml" xmlns:wp14="http://schemas.microsoft.com/office/word/2010/wordprocessingDrawing" xmlns:wp="http://schemas.openxmlformats.org/drawingml/2006/wordprocessingDrawing" xmlns:w10="urn:schemas-microsoft-com:office:word" xmlns:w="http://schemas.openxmlformats.org/wordprocessingml/2006/main" xmlns:w14="http://schemas.microsoft.com/office/word/2010/wordml" xmlns:w15="http://schemas.microsoft.com/office/word/2012/wordml" xmlns:w16cex="http://schemas.microsoft.com/office/word/2018/wordml/cex" xmlns:w16cid="http://schemas.microsoft.com/office/word/2016/wordml/cid" xmlns:w16="http://schemas.microsoft.com/office/word/2018/wordml" xmlns:w16sdtdh="http://schemas.microsoft.com/office/word/2020/wordml/sdtdatahash" xmlns:w16se="http://schemas.microsoft.com/office/word/2015/wordml/symex" xmlns:wpg="http://schemas.microsoft.com/office/word/2010/wordprocessingGroup" xmlns:wpi="http://schemas.microsoft.com/office/word/2010/wordprocessingInk" xmlns:wne="http://schemas.microsoft.com/office/word/2006/wordml" xmlns:wps="http://schemas.microsoft.com/office/word/2010/wordprocessingShape" mc:Ignorable="w14 w15 w16se w16cid w16 w16cex w16sdtdh wp14">
   <w:body>
     <w:p>
       <w:pPr>
@@ -679,6 +679,7 @@
       </w:r>
       <w:r>
         <w:rPr>
+          <w:noProof/>
           <w:lang w:val="bg-BG"/>
         </w:rPr>
         <w:drawing>
@@ -2139,6 +2140,9 @@
         </w:rPr>
       </w:pPr>
       <w:r>
+        <w:rPr>
+          <w:noProof/>
+        </w:rPr>
         <w:drawing>
           <wp:inline distT="0" distB="0" distL="0" distR="0" wp14:anchorId="7C0EFADF" wp14:editId="13CA0E3D">
             <wp:extent cx="4946400" cy="2361600"/>
@@ -2202,6 +2206,7 @@
       </w:r>
       <w:r>
         <w:rPr>
+          <w:noProof/>
           <w:lang w:val="bg-BG"/>
         </w:rPr>
         <w:drawing>
@@ -12871,11 +12876,9 @@
       <w:r>
         <w:t>"</w:t>
       </w:r>
-      <w:proofErr w:type="spellStart"/>
       <w:r>
         <w:t>labelConvert</w:t>
       </w:r>
-      <w:proofErr w:type="spellEnd"/>
       <w:r>
         <w:t>"</w:t>
       </w:r>
@@ -12909,11 +12912,9 @@
       <w:r>
         <w:t>"</w:t>
       </w:r>
-      <w:proofErr w:type="spellStart"/>
       <w:r>
         <w:t>labelFrom</w:t>
       </w:r>
-      <w:proofErr w:type="spellEnd"/>
       <w:r>
         <w:t>"</w:t>
       </w:r>
@@ -12944,11 +12945,9 @@
       <w:r>
         <w:t>"</w:t>
       </w:r>
-      <w:proofErr w:type="spellStart"/>
       <w:r>
         <w:t>labelTo</w:t>
       </w:r>
-      <w:proofErr w:type="spellEnd"/>
       <w:r>
         <w:t>"</w:t>
       </w:r>
@@ -13030,13 +13029,11 @@
         </w:rPr>
       </w:pPr>
       <w:r>
-        <w:t>"</w:t>
-      </w:r>
-      <w:proofErr w:type="spellStart"/>
-      <w:r>
-        <w:t>textBoxInitialNum</w:t>
-      </w:r>
-      <w:proofErr w:type="spellEnd"/>
+        <w:t>"textBoxInitial</w:t>
+      </w:r>
+      <w:r>
+        <w:t>Amount</w:t>
+      </w:r>
       <w:r>
         <w:t>"</w:t>
       </w:r>
@@ -13105,14 +13102,12 @@
       <w:r>
         <w:t>"</w:t>
       </w:r>
-      <w:proofErr w:type="spellStart"/>
       <w:r>
         <w:t>comboBox</w:t>
       </w:r>
       <w:r>
         <w:t>InitialMetric</w:t>
       </w:r>
-      <w:proofErr w:type="spellEnd"/>
       <w:r>
         <w:t>"</w:t>
       </w:r>
@@ -13131,14 +13126,12 @@
       <w:r>
         <w:t>"</w:t>
       </w:r>
-      <w:proofErr w:type="spellStart"/>
       <w:r>
         <w:t>cobmo</w:t>
       </w:r>
       <w:r>
         <w:t>BoxTargetMetric</w:t>
       </w:r>
-      <w:proofErr w:type="spellEnd"/>
       <w:r>
         <w:t>"</w:t>
       </w:r>
@@ -13414,7 +13407,7 @@
               </wp:anchor>
             </w:drawing>
           </mc:Choice>
-          <mc:Fallback>
+          <mc:Fallback xmlns:w16du="http://schemas.microsoft.com/office/word/2023/wordml/word16du">
             <w:pict>
               <v:shape w14:anchorId="672344BA" id="Frame 34" o:spid="_x0000_s1026" style="position:absolute;margin-left:321.9pt;margin-top:148pt;width:69.75pt;height:24.95pt;z-index:251661312;visibility:visible;mso-wrap-style:square;mso-width-percent:0;mso-height-percent:0;mso-wrap-distance-left:9pt;mso-wrap-distance-top:0;mso-wrap-distance-right:9pt;mso-wrap-distance-bottom:0;mso-position-horizontal:absolute;mso-position-horizontal-relative:text;mso-position-vertical:absolute;mso-position-vertical-relative:text;mso-width-percent:0;mso-height-percent:0;mso-width-relative:margin;mso-height-relative:margin;v-text-anchor:middle" coordsize="885825,316865" o:gfxdata="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" path="m,l885825,r,316865l,316865,,xm38233,38233r,240399l847592,278632r,-240399l38233,38233xe" fillcolor="#001893" stroked="f" strokeweight="2pt">
                 <v:path arrowok="t" o:connecttype="custom" o:connectlocs="0,0;885825,0;885825,316865;0,316865;0,0;38233,38233;38233,278632;847592,278632;847592,38233;38233,38233" o:connectangles="0,0,0,0,0,0,0,0,0,0"/>
@@ -13498,7 +13491,7 @@
               </wp:anchor>
             </w:drawing>
           </mc:Choice>
-          <mc:Fallback>
+          <mc:Fallback xmlns:w16du="http://schemas.microsoft.com/office/word/2023/wordml/word16du">
             <w:pict>
               <v:shape w14:anchorId="50A1BBA8" id="Frame 32" o:spid="_x0000_s1026" style="position:absolute;margin-left:234.4pt;margin-top:81.15pt;width:33.5pt;height:51pt;z-index:251659264;visibility:visible;mso-wrap-style:square;mso-width-percent:0;mso-height-percent:0;mso-wrap-distance-left:9pt;mso-wrap-distance-top:0;mso-wrap-distance-right:9pt;mso-wrap-distance-bottom:0;mso-position-horizontal:absolute;mso-position-horizontal-relative:text;mso-position-vertical:absolute;mso-position-vertical-relative:text;mso-width-percent:0;mso-height-percent:0;mso-width-relative:margin;mso-height-relative:margin;v-text-anchor:middle" coordsize="425450,647700" o:gfxdata="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" path="m,l425450,r,647700l,647700,,xm35074,35074r,577552l390376,612626r,-577552l35074,35074xe" fillcolor="#001893" stroked="f" strokeweight="2pt">
                 <v:path arrowok="t" o:connecttype="custom" o:connectlocs="0,0;425450,0;425450,647700;0,647700;0,0;35074,35074;35074,612626;390376,612626;390376,35074;35074,35074" o:connectangles="0,0,0,0,0,0,0,0,0,0"/>
@@ -14678,7 +14671,7 @@
 </file>
 
 <file path=word/endnotes.xml><?xml version="1.0" encoding="utf-8"?>
-<w:endnotes xmlns:wpc="http://schemas.microsoft.com/office/word/2010/wordprocessingCanvas" xmlns:cx="http://schemas.microsoft.com/office/drawing/2014/chartex" xmlns:cx1="http://schemas.microsoft.com/office/drawing/2015/9/8/chartex" xmlns:cx2="http://schemas.microsoft.com/office/drawing/2015/10/21/chartex" xmlns:cx3="http://schemas.microsoft.com/office/drawing/2016/5/9/chartex" xmlns:cx4="http://schemas.microsoft.com/office/drawing/2016/5/10/chartex" xmlns:cx5="http://schemas.microsoft.com/office/drawing/2016/5/11/chartex" xmlns:cx6="http://schemas.microsoft.com/office/drawing/2016/5/12/chartex" xmlns:cx7="http://schemas.microsoft.com/office/drawing/2016/5/13/chartex" xmlns:cx8="http://schemas.microsoft.com/office/drawing/2016/5/14/chartex" xmlns:mc="http://schemas.openxmlformats.org/markup-compatibility/2006" xmlns:aink="http://schemas.microsoft.com/office/drawing/2016/ink" xmlns:am3d="http://schemas.microsoft.com/office/drawing/2017/model3d" xmlns:o="urn:schemas-microsoft-com:office:office" xmlns:oel="http://schemas.microsoft.com/office/2019/extlst" xmlns:r="http://schemas.openxmlformats.org/officeDocument/2006/relationships" xmlns:m="http://schemas.openxmlformats.org/officeDocument/2006/math" xmlns:v="urn:schemas-microsoft-com:vml" xmlns:wp14="http://schemas.microsoft.com/office/word/2010/wordprocessingDrawing" xmlns:wp="http://schemas.openxmlformats.org/drawingml/2006/wordprocessingDrawing" xmlns:w10="urn:schemas-microsoft-com:office:word" xmlns:w="http://schemas.openxmlformats.org/wordprocessingml/2006/main" xmlns:w14="http://schemas.microsoft.com/office/word/2010/wordml" xmlns:w15="http://schemas.microsoft.com/office/word/2012/wordml" xmlns:w16cex="http://schemas.microsoft.com/office/word/2018/wordml/cex" xmlns:w16cid="http://schemas.microsoft.com/office/word/2016/wordml/cid" xmlns:w16="http://schemas.microsoft.com/office/word/2018/wordml" xmlns:w16du="http://schemas.microsoft.com/office/word/2023/wordml/word16du" xmlns:w16sdtdh="http://schemas.microsoft.com/office/word/2020/wordml/sdtdatahash" xmlns:w16se="http://schemas.microsoft.com/office/word/2015/wordml/symex" xmlns:wpg="http://schemas.microsoft.com/office/word/2010/wordprocessingGroup" xmlns:wpi="http://schemas.microsoft.com/office/word/2010/wordprocessingInk" xmlns:wne="http://schemas.microsoft.com/office/word/2006/wordml" xmlns:wps="http://schemas.microsoft.com/office/word/2010/wordprocessingShape" mc:Ignorable="w14 w15 w16se w16cid w16 w16cex w16sdtdh wp14">
+<w:endnotes xmlns:wpc="http://schemas.microsoft.com/office/word/2010/wordprocessingCanvas" xmlns:cx="http://schemas.microsoft.com/office/drawing/2014/chartex" xmlns:cx1="http://schemas.microsoft.com/office/drawing/2015/9/8/chartex" xmlns:cx2="http://schemas.microsoft.com/office/drawing/2015/10/21/chartex" xmlns:cx3="http://schemas.microsoft.com/office/drawing/2016/5/9/chartex" xmlns:cx4="http://schemas.microsoft.com/office/drawing/2016/5/10/chartex" xmlns:cx5="http://schemas.microsoft.com/office/drawing/2016/5/11/chartex" xmlns:cx6="http://schemas.microsoft.com/office/drawing/2016/5/12/chartex" xmlns:cx7="http://schemas.microsoft.com/office/drawing/2016/5/13/chartex" xmlns:cx8="http://schemas.microsoft.com/office/drawing/2016/5/14/chartex" xmlns:mc="http://schemas.openxmlformats.org/markup-compatibility/2006" xmlns:aink="http://schemas.microsoft.com/office/drawing/2016/ink" xmlns:am3d="http://schemas.microsoft.com/office/drawing/2017/model3d" xmlns:o="urn:schemas-microsoft-com:office:office" xmlns:oel="http://schemas.microsoft.com/office/2019/extlst" xmlns:r="http://schemas.openxmlformats.org/officeDocument/2006/relationships" xmlns:m="http://schemas.openxmlformats.org/officeDocument/2006/math" xmlns:v="urn:schemas-microsoft-com:vml" xmlns:wp14="http://schemas.microsoft.com/office/word/2010/wordprocessingDrawing" xmlns:wp="http://schemas.openxmlformats.org/drawingml/2006/wordprocessingDrawing" xmlns:w10="urn:schemas-microsoft-com:office:word" xmlns:w="http://schemas.openxmlformats.org/wordprocessingml/2006/main" xmlns:w14="http://schemas.microsoft.com/office/word/2010/wordml" xmlns:w15="http://schemas.microsoft.com/office/word/2012/wordml" xmlns:w16cex="http://schemas.microsoft.com/office/word/2018/wordml/cex" xmlns:w16cid="http://schemas.microsoft.com/office/word/2016/wordml/cid" xmlns:w16="http://schemas.microsoft.com/office/word/2018/wordml" xmlns:w16sdtdh="http://schemas.microsoft.com/office/word/2020/wordml/sdtdatahash" xmlns:w16se="http://schemas.microsoft.com/office/word/2015/wordml/symex" xmlns:wpg="http://schemas.microsoft.com/office/word/2010/wordprocessingGroup" xmlns:wpi="http://schemas.microsoft.com/office/word/2010/wordprocessingInk" xmlns:wne="http://schemas.microsoft.com/office/word/2006/wordml" xmlns:wps="http://schemas.microsoft.com/office/word/2010/wordprocessingShape" mc:Ignorable="w14 w15 w16se w16cid w16 w16cex w16sdtdh wp14">
   <w:endnote w:type="separator" w:id="-1">
     <w:p>
       <w:pPr>
@@ -14703,7 +14696,7 @@
 </file>
 
 <file path=word/footer1.xml><?xml version="1.0" encoding="utf-8"?>
-<w:ftr xmlns:wpc="http://schemas.microsoft.com/office/word/2010/wordprocessingCanvas" xmlns:cx="http://schemas.microsoft.com/office/drawing/2014/chartex" xmlns:cx1="http://schemas.microsoft.com/office/drawing/2015/9/8/chartex" xmlns:cx2="http://schemas.microsoft.com/office/drawing/2015/10/21/chartex" xmlns:cx3="http://schemas.microsoft.com/office/drawing/2016/5/9/chartex" xmlns:cx4="http://schemas.microsoft.com/office/drawing/2016/5/10/chartex" xmlns:cx5="http://schemas.microsoft.com/office/drawing/2016/5/11/chartex" xmlns:cx6="http://schemas.microsoft.com/office/drawing/2016/5/12/chartex" xmlns:cx7="http://schemas.microsoft.com/office/drawing/2016/5/13/chartex" xmlns:cx8="http://schemas.microsoft.com/office/drawing/2016/5/14/chartex" xmlns:mc="http://schemas.openxmlformats.org/markup-compatibility/2006" xmlns:aink="http://schemas.microsoft.com/office/drawing/2016/ink" xmlns:am3d="http://schemas.microsoft.com/office/drawing/2017/model3d" xmlns:o="urn:schemas-microsoft-com:office:office" xmlns:oel="http://schemas.microsoft.com/office/2019/extlst" xmlns:r="http://schemas.openxmlformats.org/officeDocument/2006/relationships" xmlns:m="http://schemas.openxmlformats.org/officeDocument/2006/math" xmlns:v="urn:schemas-microsoft-com:vml" xmlns:wp14="http://schemas.microsoft.com/office/word/2010/wordprocessingDrawing" xmlns:wp="http://schemas.openxmlformats.org/drawingml/2006/wordprocessingDrawing" xmlns:w10="urn:schemas-microsoft-com:office:word" xmlns:w="http://schemas.openxmlformats.org/wordprocessingml/2006/main" xmlns:w14="http://schemas.microsoft.com/office/word/2010/wordml" xmlns:w15="http://schemas.microsoft.com/office/word/2012/wordml" xmlns:w16cex="http://schemas.microsoft.com/office/word/2018/wordml/cex" xmlns:w16cid="http://schemas.microsoft.com/office/word/2016/wordml/cid" xmlns:w16="http://schemas.microsoft.com/office/word/2018/wordml" xmlns:w16du="http://schemas.microsoft.com/office/word/2023/wordml/word16du" xmlns:w16sdtdh="http://schemas.microsoft.com/office/word/2020/wordml/sdtdatahash" xmlns:w16se="http://schemas.microsoft.com/office/word/2015/wordml/symex" xmlns:wpg="http://schemas.microsoft.com/office/word/2010/wordprocessingGroup" xmlns:wpi="http://schemas.microsoft.com/office/word/2010/wordprocessingInk" xmlns:wne="http://schemas.microsoft.com/office/word/2006/wordml" xmlns:wps="http://schemas.microsoft.com/office/word/2010/wordprocessingShape" mc:Ignorable="w14 w15 w16se w16cid w16 w16cex w16sdtdh wp14">
+<w:ftr xmlns:wpc="http://schemas.microsoft.com/office/word/2010/wordprocessingCanvas" xmlns:cx="http://schemas.microsoft.com/office/drawing/2014/chartex" xmlns:cx1="http://schemas.microsoft.com/office/drawing/2015/9/8/chartex" xmlns:cx2="http://schemas.microsoft.com/office/drawing/2015/10/21/chartex" xmlns:cx3="http://schemas.microsoft.com/office/drawing/2016/5/9/chartex" xmlns:cx4="http://schemas.microsoft.com/office/drawing/2016/5/10/chartex" xmlns:cx5="http://schemas.microsoft.com/office/drawing/2016/5/11/chartex" xmlns:cx6="http://schemas.microsoft.com/office/drawing/2016/5/12/chartex" xmlns:cx7="http://schemas.microsoft.com/office/drawing/2016/5/13/chartex" xmlns:cx8="http://schemas.microsoft.com/office/drawing/2016/5/14/chartex" xmlns:mc="http://schemas.openxmlformats.org/markup-compatibility/2006" xmlns:aink="http://schemas.microsoft.com/office/drawing/2016/ink" xmlns:am3d="http://schemas.microsoft.com/office/drawing/2017/model3d" xmlns:o="urn:schemas-microsoft-com:office:office" xmlns:oel="http://schemas.microsoft.com/office/2019/extlst" xmlns:r="http://schemas.openxmlformats.org/officeDocument/2006/relationships" xmlns:m="http://schemas.openxmlformats.org/officeDocument/2006/math" xmlns:v="urn:schemas-microsoft-com:vml" xmlns:wp14="http://schemas.microsoft.com/office/word/2010/wordprocessingDrawing" xmlns:wp="http://schemas.openxmlformats.org/drawingml/2006/wordprocessingDrawing" xmlns:w10="urn:schemas-microsoft-com:office:word" xmlns:w="http://schemas.openxmlformats.org/wordprocessingml/2006/main" xmlns:w14="http://schemas.microsoft.com/office/word/2010/wordml" xmlns:w15="http://schemas.microsoft.com/office/word/2012/wordml" xmlns:w16cex="http://schemas.microsoft.com/office/word/2018/wordml/cex" xmlns:w16cid="http://schemas.microsoft.com/office/word/2016/wordml/cid" xmlns:w16="http://schemas.microsoft.com/office/word/2018/wordml" xmlns:w16sdtdh="http://schemas.microsoft.com/office/word/2020/wordml/sdtdatahash" xmlns:w16se="http://schemas.microsoft.com/office/word/2015/wordml/symex" xmlns:wpg="http://schemas.microsoft.com/office/word/2010/wordprocessingGroup" xmlns:wpi="http://schemas.microsoft.com/office/word/2010/wordprocessingInk" xmlns:wne="http://schemas.microsoft.com/office/word/2006/wordml" xmlns:wps="http://schemas.microsoft.com/office/word/2010/wordprocessingShape" mc:Ignorable="w14 w15 w16se w16cid w16 w16cex w16sdtdh wp14">
   <w:p>
     <w:pPr>
       <w:pStyle w:val="Footer"/>
@@ -14798,7 +14791,7 @@
             </wp:anchor>
           </w:drawing>
         </mc:Choice>
-        <mc:Fallback>
+        <mc:Fallback xmlns:w16du="http://schemas.microsoft.com/office/word/2023/wordml/word16du">
           <w:pict>
             <v:shapetype w14:anchorId="41B1E642" id="_x0000_t202" coordsize="21600,21600" o:spt="202" path="m,l,21600r21600,l21600,xe">
               <v:stroke joinstyle="miter"/>
@@ -15571,7 +15564,7 @@
             </wp:anchor>
           </w:drawing>
         </mc:Choice>
-        <mc:Fallback>
+        <mc:Fallback xmlns:w16du="http://schemas.microsoft.com/office/word/2023/wordml/word16du">
           <w:pict>
             <v:shape w14:anchorId="2074F399" id="Text Box 16" o:spid="_x0000_s1027" type="#_x0000_t202" style="position:absolute;margin-left:109pt;margin-top:7pt;width:411.4pt;height:40.45pt;z-index:251657216;visibility:visible;mso-wrap-style:square;mso-width-percent:0;mso-height-percent:0;mso-wrap-distance-left:9pt;mso-wrap-distance-top:0;mso-wrap-distance-right:9pt;mso-wrap-distance-bottom:0;mso-position-horizontal:absolute;mso-position-horizontal-relative:text;mso-position-vertical:absolute;mso-position-vertical-relative:text;mso-width-percent:0;mso-height-percent:0;mso-width-relative:page;mso-height-relative:page;v-text-anchor:top" o:gfxdata="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" filled="f" stroked="f">
               <v:textbox inset=".5mm,1.2mm,.5mm,.5mm">
@@ -16399,7 +16392,7 @@
             </wp:anchor>
           </w:drawing>
         </mc:Choice>
-        <mc:Fallback>
+        <mc:Fallback xmlns:w16du="http://schemas.microsoft.com/office/word/2023/wordml/word16du">
           <w:pict>
             <v:line w14:anchorId="79744C06" id="Straight Connector 19" o:spid="_x0000_s1026" style="position:absolute;flip:y;z-index:251622400;visibility:visible;mso-wrap-style:square;mso-width-percent:0;mso-height-percent:0;mso-wrap-distance-left:9pt;mso-wrap-distance-top:0;mso-wrap-distance-right:9pt;mso-wrap-distance-bottom:0;mso-position-horizontal:absolute;mso-position-horizontal-relative:text;mso-position-vertical:absolute;mso-position-vertical-relative:text;mso-width-percent:0;mso-height-percent:0;mso-width-relative:page;mso-height-relative:page" from="-.1pt,5.2pt" to="520.7pt,5.2pt" o:gfxdata="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" strokecolor="#974706 [1609]" strokeweight="1pt">
               <v:stroke endcap="round"/>
@@ -16578,7 +16571,7 @@
             </wp:anchor>
           </w:drawing>
         </mc:Choice>
-        <mc:Fallback>
+        <mc:Fallback xmlns:w16du="http://schemas.microsoft.com/office/word/2023/wordml/word16du">
           <w:pict>
             <v:shape w14:anchorId="60DB5C39" id="Text Box 4" o:spid="_x0000_s1028" type="#_x0000_t202" style="position:absolute;margin-left:444.65pt;margin-top:26.95pt;width:70.9pt;height:15.9pt;z-index:251663360;visibility:visible;mso-wrap-style:square;mso-width-percent:0;mso-height-percent:0;mso-wrap-distance-left:9pt;mso-wrap-distance-top:0;mso-wrap-distance-right:9pt;mso-wrap-distance-bottom:0;mso-position-horizontal:absolute;mso-position-horizontal-relative:text;mso-position-vertical:absolute;mso-position-vertical-relative:text;mso-width-percent:0;mso-height-percent:0;mso-width-relative:page;mso-height-relative:page;v-text-anchor:middle" o:gfxdata="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" filled="f" stroked="f" strokeweight=".5pt">
               <v:textbox inset="0,0,0,0">
@@ -16691,7 +16684,7 @@
 </file>
 
 <file path=word/footnotes.xml><?xml version="1.0" encoding="utf-8"?>
-<w:footnotes xmlns:wpc="http://schemas.microsoft.com/office/word/2010/wordprocessingCanvas" xmlns:cx="http://schemas.microsoft.com/office/drawing/2014/chartex" xmlns:cx1="http://schemas.microsoft.com/office/drawing/2015/9/8/chartex" xmlns:cx2="http://schemas.microsoft.com/office/drawing/2015/10/21/chartex" xmlns:cx3="http://schemas.microsoft.com/office/drawing/2016/5/9/chartex" xmlns:cx4="http://schemas.microsoft.com/office/drawing/2016/5/10/chartex" xmlns:cx5="http://schemas.microsoft.com/office/drawing/2016/5/11/chartex" xmlns:cx6="http://schemas.microsoft.com/office/drawing/2016/5/12/chartex" xmlns:cx7="http://schemas.microsoft.com/office/drawing/2016/5/13/chartex" xmlns:cx8="http://schemas.microsoft.com/office/drawing/2016/5/14/chartex" xmlns:mc="http://schemas.openxmlformats.org/markup-compatibility/2006" xmlns:aink="http://schemas.microsoft.com/office/drawing/2016/ink" xmlns:am3d="http://schemas.microsoft.com/office/drawing/2017/model3d" xmlns:o="urn:schemas-microsoft-com:office:office" xmlns:oel="http://schemas.microsoft.com/office/2019/extlst" xmlns:r="http://schemas.openxmlformats.org/officeDocument/2006/relationships" xmlns:m="http://schemas.openxmlformats.org/officeDocument/2006/math" xmlns:v="urn:schemas-microsoft-com:vml" xmlns:wp14="http://schemas.microsoft.com/office/word/2010/wordprocessingDrawing" xmlns:wp="http://schemas.openxmlformats.org/drawingml/2006/wordprocessingDrawing" xmlns:w10="urn:schemas-microsoft-com:office:word" xmlns:w="http://schemas.openxmlformats.org/wordprocessingml/2006/main" xmlns:w14="http://schemas.microsoft.com/office/word/2010/wordml" xmlns:w15="http://schemas.microsoft.com/office/word/2012/wordml" xmlns:w16cex="http://schemas.microsoft.com/office/word/2018/wordml/cex" xmlns:w16cid="http://schemas.microsoft.com/office/word/2016/wordml/cid" xmlns:w16="http://schemas.microsoft.com/office/word/2018/wordml" xmlns:w16du="http://schemas.microsoft.com/office/word/2023/wordml/word16du" xmlns:w16sdtdh="http://schemas.microsoft.com/office/word/2020/wordml/sdtdatahash" xmlns:w16se="http://schemas.microsoft.com/office/word/2015/wordml/symex" xmlns:wpg="http://schemas.microsoft.com/office/word/2010/wordprocessingGroup" xmlns:wpi="http://schemas.microsoft.com/office/word/2010/wordprocessingInk" xmlns:wne="http://schemas.microsoft.com/office/word/2006/wordml" xmlns:wps="http://schemas.microsoft.com/office/word/2010/wordprocessingShape" mc:Ignorable="w14 w15 w16se w16cid w16 w16cex w16sdtdh wp14">
+<w:footnotes xmlns:wpc="http://schemas.microsoft.com/office/word/2010/wordprocessingCanvas" xmlns:cx="http://schemas.microsoft.com/office/drawing/2014/chartex" xmlns:cx1="http://schemas.microsoft.com/office/drawing/2015/9/8/chartex" xmlns:cx2="http://schemas.microsoft.com/office/drawing/2015/10/21/chartex" xmlns:cx3="http://schemas.microsoft.com/office/drawing/2016/5/9/chartex" xmlns:cx4="http://schemas.microsoft.com/office/drawing/2016/5/10/chartex" xmlns:cx5="http://schemas.microsoft.com/office/drawing/2016/5/11/chartex" xmlns:cx6="http://schemas.microsoft.com/office/drawing/2016/5/12/chartex" xmlns:cx7="http://schemas.microsoft.com/office/drawing/2016/5/13/chartex" xmlns:cx8="http://schemas.microsoft.com/office/drawing/2016/5/14/chartex" xmlns:mc="http://schemas.openxmlformats.org/markup-compatibility/2006" xmlns:aink="http://schemas.microsoft.com/office/drawing/2016/ink" xmlns:am3d="http://schemas.microsoft.com/office/drawing/2017/model3d" xmlns:o="urn:schemas-microsoft-com:office:office" xmlns:oel="http://schemas.microsoft.com/office/2019/extlst" xmlns:r="http://schemas.openxmlformats.org/officeDocument/2006/relationships" xmlns:m="http://schemas.openxmlformats.org/officeDocument/2006/math" xmlns:v="urn:schemas-microsoft-com:vml" xmlns:wp14="http://schemas.microsoft.com/office/word/2010/wordprocessingDrawing" xmlns:wp="http://schemas.openxmlformats.org/drawingml/2006/wordprocessingDrawing" xmlns:w10="urn:schemas-microsoft-com:office:word" xmlns:w="http://schemas.openxmlformats.org/wordprocessingml/2006/main" xmlns:w14="http://schemas.microsoft.com/office/word/2010/wordml" xmlns:w15="http://schemas.microsoft.com/office/word/2012/wordml" xmlns:w16cex="http://schemas.microsoft.com/office/word/2018/wordml/cex" xmlns:w16cid="http://schemas.microsoft.com/office/word/2016/wordml/cid" xmlns:w16="http://schemas.microsoft.com/office/word/2018/wordml" xmlns:w16sdtdh="http://schemas.microsoft.com/office/word/2020/wordml/sdtdatahash" xmlns:w16se="http://schemas.microsoft.com/office/word/2015/wordml/symex" xmlns:wpg="http://schemas.microsoft.com/office/word/2010/wordprocessingGroup" xmlns:wpi="http://schemas.microsoft.com/office/word/2010/wordprocessingInk" xmlns:wne="http://schemas.microsoft.com/office/word/2006/wordml" xmlns:wps="http://schemas.microsoft.com/office/word/2010/wordprocessingShape" mc:Ignorable="w14 w15 w16se w16cid w16 w16cex w16sdtdh wp14">
   <w:footnote w:type="separator" w:id="-1">
     <w:p>
       <w:pPr>
@@ -16716,7 +16709,7 @@
 </file>
 
 <file path=word/header1.xml><?xml version="1.0" encoding="utf-8"?>
-<w:hdr xmlns:wpc="http://schemas.microsoft.com/office/word/2010/wordprocessingCanvas" xmlns:cx="http://schemas.microsoft.com/office/drawing/2014/chartex" xmlns:cx1="http://schemas.microsoft.com/office/drawing/2015/9/8/chartex" xmlns:cx2="http://schemas.microsoft.com/office/drawing/2015/10/21/chartex" xmlns:cx3="http://schemas.microsoft.com/office/drawing/2016/5/9/chartex" xmlns:cx4="http://schemas.microsoft.com/office/drawing/2016/5/10/chartex" xmlns:cx5="http://schemas.microsoft.com/office/drawing/2016/5/11/chartex" xmlns:cx6="http://schemas.microsoft.com/office/drawing/2016/5/12/chartex" xmlns:cx7="http://schemas.microsoft.com/office/drawing/2016/5/13/chartex" xmlns:cx8="http://schemas.microsoft.com/office/drawing/2016/5/14/chartex" xmlns:mc="http://schemas.openxmlformats.org/markup-compatibility/2006" xmlns:aink="http://schemas.microsoft.com/office/drawing/2016/ink" xmlns:am3d="http://schemas.microsoft.com/office/drawing/2017/model3d" xmlns:o="urn:schemas-microsoft-com:office:office" xmlns:oel="http://schemas.microsoft.com/office/2019/extlst" xmlns:r="http://schemas.openxmlformats.org/officeDocument/2006/relationships" xmlns:m="http://schemas.openxmlformats.org/officeDocument/2006/math" xmlns:v="urn:schemas-microsoft-com:vml" xmlns:wp14="http://schemas.microsoft.com/office/word/2010/wordprocessingDrawing" xmlns:wp="http://schemas.openxmlformats.org/drawingml/2006/wordprocessingDrawing" xmlns:w10="urn:schemas-microsoft-com:office:word" xmlns:w="http://schemas.openxmlformats.org/wordprocessingml/2006/main" xmlns:w14="http://schemas.microsoft.com/office/word/2010/wordml" xmlns:w15="http://schemas.microsoft.com/office/word/2012/wordml" xmlns:w16cex="http://schemas.microsoft.com/office/word/2018/wordml/cex" xmlns:w16cid="http://schemas.microsoft.com/office/word/2016/wordml/cid" xmlns:w16="http://schemas.microsoft.com/office/word/2018/wordml" xmlns:w16du="http://schemas.microsoft.com/office/word/2023/wordml/word16du" xmlns:w16sdtdh="http://schemas.microsoft.com/office/word/2020/wordml/sdtdatahash" xmlns:w16se="http://schemas.microsoft.com/office/word/2015/wordml/symex" xmlns:wpg="http://schemas.microsoft.com/office/word/2010/wordprocessingGroup" xmlns:wpi="http://schemas.microsoft.com/office/word/2010/wordprocessingInk" xmlns:wne="http://schemas.microsoft.com/office/word/2006/wordml" xmlns:wps="http://schemas.microsoft.com/office/word/2010/wordprocessingShape" mc:Ignorable="w14 w15 w16se w16cid w16 w16cex w16sdtdh wp14">
+<w:hdr xmlns:wpc="http://schemas.microsoft.com/office/word/2010/wordprocessingCanvas" xmlns:cx="http://schemas.microsoft.com/office/drawing/2014/chartex" xmlns:cx1="http://schemas.microsoft.com/office/drawing/2015/9/8/chartex" xmlns:cx2="http://schemas.microsoft.com/office/drawing/2015/10/21/chartex" xmlns:cx3="http://schemas.microsoft.com/office/drawing/2016/5/9/chartex" xmlns:cx4="http://schemas.microsoft.com/office/drawing/2016/5/10/chartex" xmlns:cx5="http://schemas.microsoft.com/office/drawing/2016/5/11/chartex" xmlns:cx6="http://schemas.microsoft.com/office/drawing/2016/5/12/chartex" xmlns:cx7="http://schemas.microsoft.com/office/drawing/2016/5/13/chartex" xmlns:cx8="http://schemas.microsoft.com/office/drawing/2016/5/14/chartex" xmlns:mc="http://schemas.openxmlformats.org/markup-compatibility/2006" xmlns:aink="http://schemas.microsoft.com/office/drawing/2016/ink" xmlns:am3d="http://schemas.microsoft.com/office/drawing/2017/model3d" xmlns:o="urn:schemas-microsoft-com:office:office" xmlns:oel="http://schemas.microsoft.com/office/2019/extlst" xmlns:r="http://schemas.openxmlformats.org/officeDocument/2006/relationships" xmlns:m="http://schemas.openxmlformats.org/officeDocument/2006/math" xmlns:v="urn:schemas-microsoft-com:vml" xmlns:wp14="http://schemas.microsoft.com/office/word/2010/wordprocessingDrawing" xmlns:wp="http://schemas.openxmlformats.org/drawingml/2006/wordprocessingDrawing" xmlns:w10="urn:schemas-microsoft-com:office:word" xmlns:w="http://schemas.openxmlformats.org/wordprocessingml/2006/main" xmlns:w14="http://schemas.microsoft.com/office/word/2010/wordml" xmlns:w15="http://schemas.microsoft.com/office/word/2012/wordml" xmlns:w16cex="http://schemas.microsoft.com/office/word/2018/wordml/cex" xmlns:w16cid="http://schemas.microsoft.com/office/word/2016/wordml/cid" xmlns:w16="http://schemas.microsoft.com/office/word/2018/wordml" xmlns:w16sdtdh="http://schemas.microsoft.com/office/word/2020/wordml/sdtdatahash" xmlns:w16se="http://schemas.microsoft.com/office/word/2015/wordml/symex" xmlns:wpg="http://schemas.microsoft.com/office/word/2010/wordprocessingGroup" xmlns:wpi="http://schemas.microsoft.com/office/word/2010/wordprocessingInk" xmlns:wne="http://schemas.microsoft.com/office/word/2006/wordml" xmlns:wps="http://schemas.microsoft.com/office/word/2010/wordprocessingShape" mc:Ignorable="w14 w15 w16se w16cid w16 w16cex w16sdtdh wp14">
   <w:p>
     <w:pPr>
       <w:pStyle w:val="Header"/>
@@ -16727,7 +16720,7 @@
 </file>
 
 <file path=word/numbering.xml><?xml version="1.0" encoding="utf-8"?>
-<w:numbering xmlns:wpc="http://schemas.microsoft.com/office/word/2010/wordprocessingCanvas" xmlns:cx="http://schemas.microsoft.com/office/drawing/2014/chartex" xmlns:cx1="http://schemas.microsoft.com/office/drawing/2015/9/8/chartex" xmlns:cx2="http://schemas.microsoft.com/office/drawing/2015/10/21/chartex" xmlns:cx3="http://schemas.microsoft.com/office/drawing/2016/5/9/chartex" xmlns:cx4="http://schemas.microsoft.com/office/drawing/2016/5/10/chartex" xmlns:cx5="http://schemas.microsoft.com/office/drawing/2016/5/11/chartex" xmlns:cx6="http://schemas.microsoft.com/office/drawing/2016/5/12/chartex" xmlns:cx7="http://schemas.microsoft.com/office/drawing/2016/5/13/chartex" xmlns:cx8="http://schemas.microsoft.com/office/drawing/2016/5/14/chartex" xmlns:mc="http://schemas.openxmlformats.org/markup-compatibility/2006" xmlns:aink="http://schemas.microsoft.com/office/drawing/2016/ink" xmlns:am3d="http://schemas.microsoft.com/office/drawing/2017/model3d" xmlns:o="urn:schemas-microsoft-com:office:office" xmlns:oel="http://schemas.microsoft.com/office/2019/extlst" xmlns:r="http://schemas.openxmlformats.org/officeDocument/2006/relationships" xmlns:m="http://schemas.openxmlformats.org/officeDocument/2006/math" xmlns:v="urn:schemas-microsoft-com:vml" xmlns:wp14="http://schemas.microsoft.com/office/word/2010/wordprocessingDrawing" xmlns:wp="http://schemas.openxmlformats.org/drawingml/2006/wordprocessingDrawing" xmlns:w10="urn:schemas-microsoft-com:office:word" xmlns:w="http://schemas.openxmlformats.org/wordprocessingml/2006/main" xmlns:w14="http://schemas.microsoft.com/office/word/2010/wordml" xmlns:w15="http://schemas.microsoft.com/office/word/2012/wordml" xmlns:w16cex="http://schemas.microsoft.com/office/word/2018/wordml/cex" xmlns:w16cid="http://schemas.microsoft.com/office/word/2016/wordml/cid" xmlns:w16="http://schemas.microsoft.com/office/word/2018/wordml" xmlns:w16du="http://schemas.microsoft.com/office/word/2023/wordml/word16du" xmlns:w16sdtdh="http://schemas.microsoft.com/office/word/2020/wordml/sdtdatahash" xmlns:w16se="http://schemas.microsoft.com/office/word/2015/wordml/symex" xmlns:wpg="http://schemas.microsoft.com/office/word/2010/wordprocessingGroup" xmlns:wpi="http://schemas.microsoft.com/office/word/2010/wordprocessingInk" xmlns:wne="http://schemas.microsoft.com/office/word/2006/wordml" xmlns:wps="http://schemas.microsoft.com/office/word/2010/wordprocessingShape" mc:Ignorable="w14 w15 w16se w16cid w16 w16cex w16sdtdh wp14">
+<w:numbering xmlns:wpc="http://schemas.microsoft.com/office/word/2010/wordprocessingCanvas" xmlns:cx="http://schemas.microsoft.com/office/drawing/2014/chartex" xmlns:cx1="http://schemas.microsoft.com/office/drawing/2015/9/8/chartex" xmlns:cx2="http://schemas.microsoft.com/office/drawing/2015/10/21/chartex" xmlns:cx3="http://schemas.microsoft.com/office/drawing/2016/5/9/chartex" xmlns:cx4="http://schemas.microsoft.com/office/drawing/2016/5/10/chartex" xmlns:cx5="http://schemas.microsoft.com/office/drawing/2016/5/11/chartex" xmlns:cx6="http://schemas.microsoft.com/office/drawing/2016/5/12/chartex" xmlns:cx7="http://schemas.microsoft.com/office/drawing/2016/5/13/chartex" xmlns:cx8="http://schemas.microsoft.com/office/drawing/2016/5/14/chartex" xmlns:mc="http://schemas.openxmlformats.org/markup-compatibility/2006" xmlns:aink="http://schemas.microsoft.com/office/drawing/2016/ink" xmlns:am3d="http://schemas.microsoft.com/office/drawing/2017/model3d" xmlns:o="urn:schemas-microsoft-com:office:office" xmlns:oel="http://schemas.microsoft.com/office/2019/extlst" xmlns:r="http://schemas.openxmlformats.org/officeDocument/2006/relationships" xmlns:m="http://schemas.openxmlformats.org/officeDocument/2006/math" xmlns:v="urn:schemas-microsoft-com:vml" xmlns:wp14="http://schemas.microsoft.com/office/word/2010/wordprocessingDrawing" xmlns:wp="http://schemas.openxmlformats.org/drawingml/2006/wordprocessingDrawing" xmlns:w10="urn:schemas-microsoft-com:office:word" xmlns:w="http://schemas.openxmlformats.org/wordprocessingml/2006/main" xmlns:w14="http://schemas.microsoft.com/office/word/2010/wordml" xmlns:w15="http://schemas.microsoft.com/office/word/2012/wordml" xmlns:w16cex="http://schemas.microsoft.com/office/word/2018/wordml/cex" xmlns:w16cid="http://schemas.microsoft.com/office/word/2016/wordml/cid" xmlns:w16="http://schemas.microsoft.com/office/word/2018/wordml" xmlns:w16sdtdh="http://schemas.microsoft.com/office/word/2020/wordml/sdtdatahash" xmlns:w16se="http://schemas.microsoft.com/office/word/2015/wordml/symex" xmlns:wpg="http://schemas.microsoft.com/office/word/2010/wordprocessingGroup" xmlns:wpi="http://schemas.microsoft.com/office/word/2010/wordprocessingInk" xmlns:wne="http://schemas.microsoft.com/office/word/2006/wordml" xmlns:wps="http://schemas.microsoft.com/office/word/2010/wordprocessingShape" mc:Ignorable="w14 w15 w16se w16cid w16 w16cex w16sdtdh wp14">
   <w:abstractNum w:abstractNumId="0" w15:restartNumberingAfterBreak="0">
     <w:nsid w:val="01583F03"/>
     <w:multiLevelType w:val="hybridMultilevel"/>

</xml_diff>